<commit_message>
Some fixes in report
</commit_message>
<xml_diff>
--- a/report.docx
+++ b/report.docx
@@ -69,7 +69,7 @@
           <v:shape id="_x0000_i1025" type="#_x0000_t75" style="width:62.65pt;height:81.35pt" o:ole="">
             <v:imagedata r:id="rId7" o:title=""/>
           </v:shape>
-          <o:OLEObject Type="Embed" ProgID="Unknown" ShapeID="_x0000_i1025" DrawAspect="Content" ObjectID="_1760478315" r:id="rId8"/>
+          <o:OLEObject Type="Embed" ProgID="Unknown" ShapeID="_x0000_i1025" DrawAspect="Content" ObjectID="_1760478458" r:id="rId8"/>
         </w:object>
       </w:r>
     </w:p>
@@ -357,7 +357,10 @@
         <w:ptab w:relativeTo="margin" w:alignment="right" w:leader="dot"/>
       </w:r>
       <w:r>
-        <w:t>11</w:t>
+        <w:t>1</w:t>
+      </w:r>
+      <w:r>
+        <w:t>2</w:t>
       </w:r>
     </w:p>
     <w:p>
@@ -377,7 +380,10 @@
         <w:ptab w:relativeTo="margin" w:alignment="right" w:leader="dot"/>
       </w:r>
       <w:r>
-        <w:t>14</w:t>
+        <w:t>1</w:t>
+      </w:r>
+      <w:r>
+        <w:t>5</w:t>
       </w:r>
     </w:p>
     <w:p>

</xml_diff>